<commit_message>
Activity diagram + popis roli
</commit_message>
<xml_diff>
--- a/iwww/documentation.docx
+++ b/iwww/documentation.docx
@@ -31,13 +31,8 @@
       <w:pPr>
         <w:pStyle w:val="FirstpageStandard"/>
       </w:pPr>
-      <w:proofErr w:type="spellStart"/>
       <w:r>
-        <w:t>Univerzita</w:t>
-      </w:r>
-      <w:proofErr w:type="spellEnd"/>
-      <w:r>
-        <w:t xml:space="preserve"> Pardubice</w:t>
+        <w:t>Univerzita Pardubice</w:t>
       </w:r>
     </w:p>
     <w:p>
@@ -45,27 +40,9 @@
         <w:pStyle w:val="Standard"/>
         <w:jc w:val="center"/>
       </w:pPr>
-      <w:proofErr w:type="spellStart"/>
       <w:r>
-        <w:t>Fakulta</w:t>
+        <w:t>Fakulta elektrotechniky a informatiky</w:t>
       </w:r>
-      <w:proofErr w:type="spellEnd"/>
-      <w:r>
-        <w:t xml:space="preserve"> </w:t>
-      </w:r>
-      <w:proofErr w:type="spellStart"/>
-      <w:r>
-        <w:t>elektrotechniky</w:t>
-      </w:r>
-      <w:proofErr w:type="spellEnd"/>
-      <w:r>
-        <w:t xml:space="preserve"> a </w:t>
-      </w:r>
-      <w:proofErr w:type="spellStart"/>
-      <w:r>
-        <w:t>informatiky</w:t>
-      </w:r>
-      <w:proofErr w:type="spellEnd"/>
     </w:p>
     <w:p>
       <w:pPr>
@@ -82,31 +59,13 @@
           <w:szCs w:val="28"/>
         </w:rPr>
       </w:pPr>
-      <w:proofErr w:type="spellStart"/>
       <w:r>
         <w:rPr>
           <w:sz w:val="28"/>
           <w:szCs w:val="28"/>
         </w:rPr>
-        <w:t>Tomáš</w:t>
+        <w:t>Tomáš Křičenský a Michal Struna</w:t>
       </w:r>
-      <w:proofErr w:type="spellEnd"/>
-      <w:r>
-        <w:rPr>
-          <w:sz w:val="28"/>
-          <w:szCs w:val="28"/>
-        </w:rPr>
-        <w:t xml:space="preserve"> Křičenský a Michal </w:t>
-      </w:r>
-      <w:proofErr w:type="spellStart"/>
-      <w:r>
-        <w:rPr>
-          <w:sz w:val="28"/>
-          <w:szCs w:val="28"/>
-        </w:rPr>
-        <w:t>Struna</w:t>
-      </w:r>
-      <w:proofErr w:type="spellEnd"/>
     </w:p>
     <w:p>
       <w:pPr>
@@ -206,63 +165,20 @@
           <w:szCs w:val="56"/>
         </w:rPr>
       </w:pPr>
-      <w:proofErr w:type="spellStart"/>
       <w:r>
         <w:rPr>
           <w:sz w:val="56"/>
           <w:szCs w:val="56"/>
         </w:rPr>
-        <w:t>Aplikace</w:t>
+        <w:t>Aplikace na správu</w:t>
       </w:r>
-      <w:proofErr w:type="spellEnd"/>
       <w:r>
         <w:rPr>
           <w:sz w:val="56"/>
           <w:szCs w:val="56"/>
         </w:rPr>
-        <w:t xml:space="preserve"> </w:t>
+        <w:t xml:space="preserve"> rozvrhů</w:t>
       </w:r>
-      <w:proofErr w:type="spellStart"/>
-      <w:r>
-        <w:rPr>
-          <w:sz w:val="56"/>
-          <w:szCs w:val="56"/>
-        </w:rPr>
-        <w:t>na</w:t>
-      </w:r>
-      <w:proofErr w:type="spellEnd"/>
-      <w:r>
-        <w:rPr>
-          <w:sz w:val="56"/>
-          <w:szCs w:val="56"/>
-        </w:rPr>
-        <w:t xml:space="preserve"> </w:t>
-      </w:r>
-      <w:proofErr w:type="spellStart"/>
-      <w:r>
-        <w:rPr>
-          <w:sz w:val="56"/>
-          <w:szCs w:val="56"/>
-        </w:rPr>
-        <w:t>správu</w:t>
-      </w:r>
-      <w:proofErr w:type="spellEnd"/>
-      <w:r>
-        <w:rPr>
-          <w:sz w:val="56"/>
-          <w:szCs w:val="56"/>
-        </w:rPr>
-        <w:t xml:space="preserve"> </w:t>
-      </w:r>
-      <w:proofErr w:type="spellStart"/>
-      <w:r>
-        <w:rPr>
-          <w:sz w:val="56"/>
-          <w:szCs w:val="56"/>
-        </w:rPr>
-        <w:t>rozvrhů</w:t>
-      </w:r>
-      <w:proofErr w:type="spellEnd"/>
     </w:p>
     <w:p>
       <w:pPr>
@@ -583,85 +499,28 @@
         <w:pStyle w:val="Nadpis1"/>
       </w:pPr>
       <w:bookmarkStart w:id="0" w:name="__RefHeading__1089_899880927"/>
-      <w:proofErr w:type="spellStart"/>
       <w:r>
         <w:t>Úvod</w:t>
       </w:r>
       <w:bookmarkEnd w:id="0"/>
-      <w:proofErr w:type="spellEnd"/>
     </w:p>
     <w:p>
       <w:pPr>
         <w:pStyle w:val="Nadpis2"/>
       </w:pPr>
       <w:bookmarkStart w:id="1" w:name="__RefHeading___Toc335_231561371"/>
-      <w:proofErr w:type="spellStart"/>
       <w:r>
-        <w:t>Popis</w:t>
-      </w:r>
-      <w:proofErr w:type="spellEnd"/>
-      <w:r>
-        <w:t xml:space="preserve"> </w:t>
-      </w:r>
-      <w:proofErr w:type="spellStart"/>
-      <w:r>
-        <w:t>aplikace</w:t>
+        <w:t>Popis aplikace</w:t>
       </w:r>
       <w:bookmarkEnd w:id="1"/>
-      <w:proofErr w:type="spellEnd"/>
     </w:p>
     <w:p>
       <w:pPr>
         <w:pStyle w:val="Normal-text-no-indention"/>
       </w:pPr>
       <w:r>
-        <w:t>//</w:t>
+        <w:t>//popis aplikace – k čemu slouží, co je jejím účelem</w:t>
       </w:r>
-      <w:proofErr w:type="spellStart"/>
-      <w:r>
-        <w:t>popis</w:t>
-      </w:r>
-      <w:proofErr w:type="spellEnd"/>
-      <w:r>
-        <w:t xml:space="preserve"> </w:t>
-      </w:r>
-      <w:proofErr w:type="spellStart"/>
-      <w:r>
-        <w:t>aplikace</w:t>
-      </w:r>
-      <w:proofErr w:type="spellEnd"/>
-      <w:r>
-        <w:t xml:space="preserve"> – k </w:t>
-      </w:r>
-      <w:proofErr w:type="spellStart"/>
-      <w:r>
-        <w:t>čemu</w:t>
-      </w:r>
-      <w:proofErr w:type="spellEnd"/>
-      <w:r>
-        <w:t xml:space="preserve"> </w:t>
-      </w:r>
-      <w:proofErr w:type="spellStart"/>
-      <w:r>
-        <w:t>slouží</w:t>
-      </w:r>
-      <w:proofErr w:type="spellEnd"/>
-      <w:r>
-        <w:t xml:space="preserve">, co je </w:t>
-      </w:r>
-      <w:proofErr w:type="spellStart"/>
-      <w:r>
-        <w:t>jejím</w:t>
-      </w:r>
-      <w:proofErr w:type="spellEnd"/>
-      <w:r>
-        <w:t xml:space="preserve"> </w:t>
-      </w:r>
-      <w:proofErr w:type="spellStart"/>
-      <w:r>
-        <w:t>účelem</w:t>
-      </w:r>
-      <w:proofErr w:type="spellEnd"/>
     </w:p>
     <w:p>
       <w:pPr>
@@ -683,104 +542,8 @@
         <w:pStyle w:val="Normal-text-no-indention"/>
       </w:pPr>
       <w:r>
-        <w:t xml:space="preserve">// </w:t>
+        <w:t>// obrázek popisuje komplexní systém a jeho účel – stejné jako popis aplikace ale v grafické podobě.</w:t>
       </w:r>
-      <w:proofErr w:type="spellStart"/>
-      <w:r>
-        <w:t>obrázek</w:t>
-      </w:r>
-      <w:proofErr w:type="spellEnd"/>
-      <w:r>
-        <w:t xml:space="preserve"> </w:t>
-      </w:r>
-      <w:proofErr w:type="spellStart"/>
-      <w:r>
-        <w:t>popisuje</w:t>
-      </w:r>
-      <w:proofErr w:type="spellEnd"/>
-      <w:r>
-        <w:t xml:space="preserve"> </w:t>
-      </w:r>
-      <w:proofErr w:type="spellStart"/>
-      <w:r>
-        <w:t>komplexní</w:t>
-      </w:r>
-      <w:proofErr w:type="spellEnd"/>
-      <w:r>
-        <w:t xml:space="preserve"> </w:t>
-      </w:r>
-      <w:proofErr w:type="spellStart"/>
-      <w:r>
-        <w:t>systém</w:t>
-      </w:r>
-      <w:proofErr w:type="spellEnd"/>
-      <w:r>
-        <w:t xml:space="preserve"> a </w:t>
-      </w:r>
-      <w:proofErr w:type="spellStart"/>
-      <w:r>
-        <w:t>jeho</w:t>
-      </w:r>
-      <w:proofErr w:type="spellEnd"/>
-      <w:r>
-        <w:t xml:space="preserve"> </w:t>
-      </w:r>
-      <w:proofErr w:type="spellStart"/>
-      <w:r>
-        <w:t>účel</w:t>
-      </w:r>
-      <w:proofErr w:type="spellEnd"/>
-      <w:r>
-        <w:t xml:space="preserve"> – </w:t>
-      </w:r>
-      <w:proofErr w:type="spellStart"/>
-      <w:r>
-        <w:t>stejné</w:t>
-      </w:r>
-      <w:proofErr w:type="spellEnd"/>
-      <w:r>
-        <w:t xml:space="preserve"> </w:t>
-      </w:r>
-      <w:proofErr w:type="spellStart"/>
-      <w:r>
-        <w:t>jako</w:t>
-      </w:r>
-      <w:proofErr w:type="spellEnd"/>
-      <w:r>
-        <w:t xml:space="preserve"> </w:t>
-      </w:r>
-      <w:proofErr w:type="spellStart"/>
-      <w:r>
-        <w:t>popis</w:t>
-      </w:r>
-      <w:proofErr w:type="spellEnd"/>
-      <w:r>
-        <w:t xml:space="preserve"> </w:t>
-      </w:r>
-      <w:proofErr w:type="spellStart"/>
-      <w:r>
-        <w:t>aplikace</w:t>
-      </w:r>
-      <w:proofErr w:type="spellEnd"/>
-      <w:r>
-        <w:t xml:space="preserve"> ale v </w:t>
-      </w:r>
-      <w:proofErr w:type="spellStart"/>
-      <w:r>
-        <w:t>grafické</w:t>
-      </w:r>
-      <w:proofErr w:type="spellEnd"/>
-      <w:r>
-        <w:t xml:space="preserve"> </w:t>
-      </w:r>
-      <w:proofErr w:type="spellStart"/>
-      <w:r>
-        <w:t>podobě</w:t>
-      </w:r>
-      <w:proofErr w:type="spellEnd"/>
-      <w:r>
-        <w:t>.</w:t>
-      </w:r>
     </w:p>
     <w:p>
       <w:pPr>
@@ -792,134 +555,38 @@
         <w:pStyle w:val="Nadpis2"/>
       </w:pPr>
       <w:bookmarkStart w:id="3" w:name="__RefHeading___Toc339_231561371"/>
-      <w:proofErr w:type="spellStart"/>
       <w:r>
         <w:t>Architektura</w:t>
       </w:r>
       <w:bookmarkEnd w:id="3"/>
-      <w:proofErr w:type="spellEnd"/>
     </w:p>
     <w:p>
       <w:pPr>
         <w:pStyle w:val="Normal-text-no-indention"/>
       </w:pPr>
       <w:r>
-        <w:t>//</w:t>
+        <w:t>//využité technologie, včetně použitých frameworků a knihoven</w:t>
       </w:r>
-      <w:proofErr w:type="spellStart"/>
-      <w:r>
-        <w:t>využité</w:t>
-      </w:r>
-      <w:proofErr w:type="spellEnd"/>
-      <w:r>
-        <w:t xml:space="preserve"> </w:t>
-      </w:r>
-      <w:proofErr w:type="spellStart"/>
-      <w:r>
-        <w:t>technologie</w:t>
-      </w:r>
-      <w:proofErr w:type="spellEnd"/>
-      <w:r>
-        <w:t xml:space="preserve">, </w:t>
-      </w:r>
-      <w:proofErr w:type="spellStart"/>
-      <w:r>
-        <w:t>včetně</w:t>
-      </w:r>
-      <w:proofErr w:type="spellEnd"/>
-      <w:r>
-        <w:t xml:space="preserve"> </w:t>
-      </w:r>
-      <w:proofErr w:type="spellStart"/>
-      <w:r>
-        <w:t>použitých</w:t>
-      </w:r>
-      <w:proofErr w:type="spellEnd"/>
-      <w:r>
-        <w:t xml:space="preserve"> </w:t>
-      </w:r>
-      <w:proofErr w:type="spellStart"/>
-      <w:r>
-        <w:t>frameworků</w:t>
-      </w:r>
-      <w:proofErr w:type="spellEnd"/>
-      <w:r>
-        <w:t xml:space="preserve"> a </w:t>
-      </w:r>
-      <w:proofErr w:type="spellStart"/>
-      <w:r>
-        <w:t>knihoven</w:t>
-      </w:r>
-      <w:proofErr w:type="spellEnd"/>
     </w:p>
     <w:p>
       <w:pPr>
         <w:pStyle w:val="Nadpis1"/>
       </w:pPr>
       <w:bookmarkStart w:id="4" w:name="__RefHeading__1233_899880927"/>
-      <w:proofErr w:type="spellStart"/>
       <w:r>
         <w:t>Analýza</w:t>
       </w:r>
       <w:bookmarkEnd w:id="4"/>
-      <w:proofErr w:type="spellEnd"/>
     </w:p>
     <w:p>
       <w:pPr>
         <w:pStyle w:val="Nadpis2"/>
       </w:pPr>
       <w:bookmarkStart w:id="5" w:name="__RefHeading___Toc341_231561371"/>
-      <w:proofErr w:type="spellStart"/>
       <w:r>
-        <w:t>Aktéři</w:t>
-      </w:r>
-      <w:proofErr w:type="spellEnd"/>
-      <w:r>
-        <w:t xml:space="preserve"> </w:t>
-      </w:r>
-      <w:proofErr w:type="spellStart"/>
-      <w:r>
-        <w:t>systému</w:t>
+        <w:t>Aktéři systému</w:t>
       </w:r>
       <w:bookmarkEnd w:id="5"/>
-      <w:proofErr w:type="spellEnd"/>
-    </w:p>
-    <w:p>
-      <w:pPr>
-        <w:pStyle w:val="Normal-text-no-indention"/>
-      </w:pPr>
-      <w:r>
-        <w:t>//</w:t>
-      </w:r>
-      <w:proofErr w:type="spellStart"/>
-      <w:r>
-        <w:t>výpis</w:t>
-      </w:r>
-      <w:proofErr w:type="spellEnd"/>
-      <w:r>
-        <w:t xml:space="preserve"> </w:t>
-      </w:r>
-      <w:proofErr w:type="spellStart"/>
-      <w:r>
-        <w:t>aktérů</w:t>
-      </w:r>
-      <w:proofErr w:type="spellEnd"/>
-      <w:r>
-        <w:t xml:space="preserve"> </w:t>
-      </w:r>
-      <w:proofErr w:type="spellStart"/>
-      <w:r>
-        <w:t>včetně</w:t>
-      </w:r>
-      <w:proofErr w:type="spellEnd"/>
-      <w:r>
-        <w:t xml:space="preserve"> </w:t>
-      </w:r>
-      <w:proofErr w:type="spellStart"/>
-      <w:r>
-        <w:t>popisu</w:t>
-      </w:r>
-      <w:proofErr w:type="spellEnd"/>
     </w:p>
     <w:p>
       <w:pPr>
@@ -929,19 +596,39 @@
           <w:numId w:val="36"/>
         </w:numPr>
       </w:pPr>
-      <w:proofErr w:type="spellStart"/>
       <w:r>
-        <w:t>neregistrovaný</w:t>
+        <w:t>neregistrovaný uživatel</w:t>
       </w:r>
-      <w:proofErr w:type="spellEnd"/>
+    </w:p>
+    <w:p>
+      <w:pPr>
+        <w:pStyle w:val="Normal-text-no-indention"/>
+        <w:numPr>
+          <w:ilvl w:val="1"/>
+          <w:numId w:val="36"/>
+        </w:numPr>
+      </w:pPr>
       <w:r>
-        <w:t xml:space="preserve"> </w:t>
+        <w:t>Může si zobrazit všechna data (kromě úvazků učitelů a uživatelských uč</w:t>
       </w:r>
-      <w:proofErr w:type="spellStart"/>
       <w:r>
-        <w:t>uživatel</w:t>
+        <w:t>tů).</w:t>
       </w:r>
-      <w:proofErr w:type="spellEnd"/>
+    </w:p>
+    <w:p>
+      <w:pPr>
+        <w:pStyle w:val="Normal-text-no-indention"/>
+        <w:numPr>
+          <w:ilvl w:val="1"/>
+          <w:numId w:val="36"/>
+        </w:numPr>
+      </w:pPr>
+      <w:r>
+        <w:t>Může exportovat data z tabulky učitelů do souboru</w:t>
+      </w:r>
+      <w:r>
+        <w:t>.</w:t>
+      </w:r>
     </w:p>
     <w:p>
       <w:pPr>
@@ -951,19 +638,63 @@
           <w:numId w:val="36"/>
         </w:numPr>
       </w:pPr>
-      <w:proofErr w:type="spellStart"/>
       <w:r>
-        <w:t>registrovaný</w:t>
+        <w:t>učitel</w:t>
       </w:r>
-      <w:proofErr w:type="spellEnd"/>
+    </w:p>
+    <w:p>
+      <w:pPr>
+        <w:pStyle w:val="Normal-text-no-indention"/>
+        <w:numPr>
+          <w:ilvl w:val="1"/>
+          <w:numId w:val="36"/>
+        </w:numPr>
+      </w:pPr>
       <w:r>
-        <w:t xml:space="preserve"> </w:t>
+        <w:t>Může vše co neregistrovaný uživatel</w:t>
       </w:r>
-      <w:proofErr w:type="spellStart"/>
       <w:r>
-        <w:t>uživatel</w:t>
+        <w:t>.</w:t>
       </w:r>
-      <w:proofErr w:type="spellEnd"/>
+    </w:p>
+    <w:p>
+      <w:pPr>
+        <w:pStyle w:val="Normal-text-no-indention"/>
+        <w:numPr>
+          <w:ilvl w:val="1"/>
+          <w:numId w:val="36"/>
+        </w:numPr>
+      </w:pPr>
+      <w:r>
+        <w:t>Může si zobrazit vlastní úvazek.</w:t>
+      </w:r>
+    </w:p>
+    <w:p>
+      <w:pPr>
+        <w:pStyle w:val="Normal-text-no-indention"/>
+        <w:numPr>
+          <w:ilvl w:val="1"/>
+          <w:numId w:val="36"/>
+        </w:numPr>
+      </w:pPr>
+      <w:r>
+        <w:t>Může si navrhnout vlastní rozvrh (musí být schválen administrátorem)</w:t>
+      </w:r>
+      <w:r>
+        <w:t>.</w:t>
+      </w:r>
+    </w:p>
+    <w:p>
+      <w:pPr>
+        <w:pStyle w:val="Normal-text-no-indention"/>
+        <w:numPr>
+          <w:ilvl w:val="1"/>
+          <w:numId w:val="36"/>
+        </w:numPr>
+      </w:pPr>
+      <w:r>
+        <w:t>Může si upravit uživatelský a učitelský profil.</w:t>
+      </w:r>
     </w:p>
     <w:p>
       <w:pPr>
@@ -973,87 +704,93 @@
           <w:numId w:val="36"/>
         </w:numPr>
       </w:pPr>
-      <w:proofErr w:type="spellStart"/>
       <w:r>
         <w:t>administrátor</w:t>
       </w:r>
-      <w:proofErr w:type="spellEnd"/>
+      <w:r>
+        <w:t xml:space="preserve"> </w:t>
+      </w:r>
+    </w:p>
+    <w:p>
+      <w:pPr>
+        <w:pStyle w:val="Normal-text-no-indention"/>
+        <w:numPr>
+          <w:ilvl w:val="1"/>
+          <w:numId w:val="36"/>
+        </w:numPr>
+      </w:pPr>
+      <w:r>
+        <w:t>Může vše co neregistrovaný uživatel</w:t>
+      </w:r>
+      <w:r>
+        <w:t>.</w:t>
+      </w:r>
+    </w:p>
+    <w:p>
+      <w:pPr>
+        <w:pStyle w:val="Normal-text-no-indention"/>
+        <w:numPr>
+          <w:ilvl w:val="1"/>
+          <w:numId w:val="36"/>
+        </w:numPr>
+      </w:pPr>
+      <w:r>
+        <w:t>Může spravovat uživatele.</w:t>
+      </w:r>
+    </w:p>
+    <w:p>
+      <w:pPr>
+        <w:pStyle w:val="Normal-text-no-indention"/>
+        <w:numPr>
+          <w:ilvl w:val="1"/>
+          <w:numId w:val="36"/>
+        </w:numPr>
+      </w:pPr>
+      <w:r>
+        <w:t>Může upravovat data ve všech tabulkách (učitelé, předměty, ...)</w:t>
+      </w:r>
+      <w:r>
+        <w:t>.</w:t>
+      </w:r>
+    </w:p>
+    <w:p>
+      <w:pPr>
+        <w:pStyle w:val="Normal-text-no-indention"/>
+        <w:numPr>
+          <w:ilvl w:val="1"/>
+          <w:numId w:val="36"/>
+        </w:numPr>
+      </w:pPr>
+      <w:r>
+        <w:t>Může importovat data pomocí</w:t>
+      </w:r>
+      <w:r>
+        <w:t xml:space="preserve"> JSON.</w:t>
+      </w:r>
+    </w:p>
+    <w:p>
+      <w:pPr>
+        <w:pStyle w:val="Normal-text-no-indention"/>
+        <w:numPr>
+          <w:ilvl w:val="1"/>
+          <w:numId w:val="36"/>
+        </w:numPr>
+      </w:pPr>
+      <w:r>
+        <w:t>Může vytvářet a schvalovat rozvrhové akce.</w:t>
+      </w:r>
+      <w:bookmarkStart w:id="6" w:name="_GoBack"/>
+      <w:bookmarkEnd w:id="6"/>
     </w:p>
     <w:p>
       <w:pPr>
         <w:pStyle w:val="Nadpis2"/>
       </w:pPr>
-    </w:p>
-    <w:p>
-      <w:pPr>
-        <w:pStyle w:val="Nadpis2"/>
-      </w:pPr>
-      <w:bookmarkStart w:id="6" w:name="__RefHeading___Toc343_231561371"/>
+      <w:bookmarkStart w:id="7" w:name="__RefHeading___Toc343_231561371"/>
       <w:r>
         <w:t>UML use case diagram</w:t>
       </w:r>
-      <w:bookmarkEnd w:id="6"/>
-    </w:p>
-    <w:p>
-      <w:pPr>
-        <w:pStyle w:val="Normal-text-no-indention"/>
-      </w:pPr>
-      <w:r>
-        <w:t xml:space="preserve">//use case diagram – </w:t>
-      </w:r>
-      <w:proofErr w:type="spellStart"/>
-      <w:r>
-        <w:t>popisuje</w:t>
-      </w:r>
-      <w:proofErr w:type="spellEnd"/>
-      <w:r>
-        <w:t xml:space="preserve"> </w:t>
-      </w:r>
-      <w:proofErr w:type="spellStart"/>
-      <w:r>
-        <w:t>vztah</w:t>
-      </w:r>
-      <w:proofErr w:type="spellEnd"/>
-      <w:r>
-        <w:t xml:space="preserve"> </w:t>
-      </w:r>
-      <w:proofErr w:type="spellStart"/>
-      <w:r>
-        <w:t>mezi</w:t>
-      </w:r>
-      <w:proofErr w:type="spellEnd"/>
-      <w:r>
-        <w:t xml:space="preserve"> </w:t>
-      </w:r>
-      <w:proofErr w:type="spellStart"/>
-      <w:r>
-        <w:t>aktéry</w:t>
-      </w:r>
-      <w:proofErr w:type="spellEnd"/>
-      <w:r>
-        <w:t xml:space="preserve"> a </w:t>
-      </w:r>
-      <w:proofErr w:type="spellStart"/>
-      <w:r>
-        <w:t>systémem</w:t>
-      </w:r>
-      <w:proofErr w:type="spellEnd"/>
-      <w:r>
-        <w:t>.</w:t>
-      </w:r>
-    </w:p>
-    <w:p>
-      <w:pPr>
-        <w:pStyle w:val="Normal-text-no-indention"/>
-      </w:pPr>
-      <w:r>
-        <w:t>// tutorial: https://www.itnetwork.cz/navrh/uml/uml-use-case-diagram</w:t>
-      </w:r>
-    </w:p>
-    <w:p>
-      <w:pPr>
-        <w:pStyle w:val="Normal-text-no-indention"/>
-      </w:pPr>
+      <w:bookmarkEnd w:id="7"/>
     </w:p>
     <w:p>
       <w:pPr>
@@ -1065,16 +802,16 @@
           <w:lang w:val="cs-CZ" w:eastAsia="cs-CZ"/>
         </w:rPr>
         <w:drawing>
-          <wp:anchor distT="0" distB="0" distL="114300" distR="114300" simplePos="0" relativeHeight="251656704" behindDoc="0" locked="0" layoutInCell="1" allowOverlap="1" wp14:anchorId="648CB753" wp14:editId="0561E956">
+          <wp:anchor distT="0" distB="0" distL="114300" distR="114300" simplePos="0" relativeHeight="251656704" behindDoc="0" locked="0" layoutInCell="1" allowOverlap="1" wp14:anchorId="648CB753" wp14:editId="482ADC76">
             <wp:simplePos x="0" y="0"/>
             <wp:positionH relativeFrom="column">
-              <wp:align>center</wp:align>
+              <wp:posOffset>279400</wp:posOffset>
             </wp:positionH>
             <wp:positionV relativeFrom="paragraph">
-              <wp:align>top</wp:align>
+              <wp:posOffset>180975</wp:posOffset>
             </wp:positionV>
-            <wp:extent cx="4591080" cy="6896160"/>
-            <wp:effectExtent l="0" t="0" r="0" b="0"/>
+            <wp:extent cx="4591050" cy="5635625"/>
+            <wp:effectExtent l="0" t="0" r="6350" b="3175"/>
             <wp:wrapTopAndBottom/>
             <wp:docPr id="1" name="Obrázek3"/>
             <wp:cNvGraphicFramePr/>
@@ -1086,11 +823,13 @@
                     <pic:cNvPicPr/>
                   </pic:nvPicPr>
                   <pic:blipFill>
-                    <a:blip r:embed="rId8">
-                      <a:lum/>
-                      <a:alphaModFix/>
+                    <a:blip r:embed="rId8" cstate="print">
+                      <a:extLst>
+                        <a:ext uri="{28A0092B-C50C-407E-A947-70E740481C1C}">
+                          <a14:useLocalDpi xmlns:a14="http://schemas.microsoft.com/office/drawing/2010/main" val="0"/>
+                        </a:ext>
+                      </a:extLst>
                     </a:blip>
-                    <a:srcRect/>
                     <a:stretch>
                       <a:fillRect/>
                     </a:stretch>
@@ -1098,7 +837,7 @@
                   <pic:spPr>
                     <a:xfrm>
                       <a:off x="0" y="0"/>
-                      <a:ext cx="4591080" cy="6896160"/>
+                      <a:ext cx="4591050" cy="5635625"/>
                     </a:xfrm>
                     <a:prstGeom prst="rect">
                       <a:avLst/>
@@ -1107,6 +846,9 @@
                 </pic:pic>
               </a:graphicData>
             </a:graphic>
+            <wp14:sizeRelV relativeFrom="margin">
+              <wp14:pctHeight>0</wp14:pctHeight>
+            </wp14:sizeRelV>
           </wp:anchor>
         </w:drawing>
       </w:r>
@@ -1121,32 +863,19 @@
       <w:pPr>
         <w:pStyle w:val="Nadpis2"/>
       </w:pPr>
-      <w:bookmarkStart w:id="7" w:name="__RefHeading___Toc345_231561371"/>
+      <w:bookmarkStart w:id="8" w:name="__RefHeading___Toc345_231561371"/>
       <w:r>
         <w:t>UML Activity diagram</w:t>
       </w:r>
-      <w:bookmarkEnd w:id="7"/>
+      <w:bookmarkEnd w:id="8"/>
     </w:p>
     <w:p>
       <w:pPr>
         <w:pStyle w:val="Normal-text-no-indention"/>
       </w:pPr>
       <w:r>
-        <w:t>//</w:t>
+        <w:t>//todo předělat</w:t>
       </w:r>
-      <w:proofErr w:type="spellStart"/>
-      <w:r>
-        <w:t>todo</w:t>
-      </w:r>
-      <w:proofErr w:type="spellEnd"/>
-      <w:r>
-        <w:t xml:space="preserve"> </w:t>
-      </w:r>
-      <w:proofErr w:type="spellStart"/>
-      <w:r>
-        <w:t>předělat</w:t>
-      </w:r>
-      <w:proofErr w:type="spellEnd"/>
     </w:p>
     <w:p>
       <w:pPr>
@@ -1208,13 +937,8 @@
       <w:pPr>
         <w:pStyle w:val="Normal-text-no-indention"/>
       </w:pPr>
-      <w:proofErr w:type="spellStart"/>
       <w:r>
-        <w:t>Staženo</w:t>
-      </w:r>
-      <w:proofErr w:type="spellEnd"/>
-      <w:r>
-        <w:t xml:space="preserve"> z: https://www.uml-diagrams.org/shopping-process-order-uml-activity-diagram-example.html</w:t>
+        <w:t>Staženo z: https://www.uml-diagrams.org/shopping-process-order-uml-activity-diagram-example.html</w:t>
       </w:r>
     </w:p>
     <w:p>
@@ -1227,7 +951,7 @@
       <w:pPr>
         <w:pStyle w:val="Nadpis2"/>
       </w:pPr>
-      <w:bookmarkStart w:id="8" w:name="__RefHeading___Toc347_231561371"/>
+      <w:bookmarkStart w:id="9" w:name="__RefHeading___Toc347_231561371"/>
       <w:r>
         <w:rPr>
           <w:noProof/>
@@ -1284,73 +1008,50 @@
           </wp:anchor>
         </w:drawing>
       </w:r>
-      <w:proofErr w:type="spellStart"/>
       <w:r>
-        <w:t>Databázový</w:t>
-      </w:r>
-      <w:proofErr w:type="spellEnd"/>
-      <w:r>
-        <w:t xml:space="preserve"> model</w:t>
-      </w:r>
-      <w:bookmarkEnd w:id="8"/>
-    </w:p>
-    <w:p>
-      <w:pPr>
-        <w:pStyle w:val="Normal-text-no-indention"/>
-      </w:pPr>
-    </w:p>
-    <w:p>
-      <w:pPr>
-        <w:pStyle w:val="Nadpis2"/>
-      </w:pPr>
-      <w:bookmarkStart w:id="9" w:name="__RefHeading___Toc244_200511064"/>
-      <w:proofErr w:type="spellStart"/>
-      <w:r>
-        <w:t>Wireframy</w:t>
-      </w:r>
-      <w:proofErr w:type="spellEnd"/>
-      <w:r>
-        <w:t xml:space="preserve"> a Storyboard</w:t>
+        <w:t>Databázový model</w:t>
       </w:r>
       <w:bookmarkEnd w:id="9"/>
     </w:p>
     <w:p>
       <w:pPr>
+        <w:pStyle w:val="Normal-text-no-indention"/>
+      </w:pPr>
+    </w:p>
+    <w:p>
+      <w:pPr>
+        <w:pStyle w:val="Nadpis2"/>
+      </w:pPr>
+      <w:bookmarkStart w:id="10" w:name="__RefHeading___Toc244_200511064"/>
+      <w:r>
+        <w:t>Wireframy a Storyboard</w:t>
+      </w:r>
+      <w:bookmarkEnd w:id="10"/>
+    </w:p>
+    <w:p>
+      <w:pPr>
         <w:pStyle w:val="Nadpis1"/>
       </w:pPr>
-      <w:bookmarkStart w:id="10" w:name="__RefHeading___Toc349_231561371"/>
-      <w:proofErr w:type="spellStart"/>
+      <w:bookmarkStart w:id="11" w:name="__RefHeading___Toc349_231561371"/>
       <w:r>
         <w:t>Implementace</w:t>
       </w:r>
-      <w:bookmarkEnd w:id="10"/>
-      <w:proofErr w:type="spellEnd"/>
+      <w:bookmarkEnd w:id="11"/>
     </w:p>
     <w:p>
       <w:pPr>
         <w:pStyle w:val="Nadpis2"/>
       </w:pPr>
-      <w:bookmarkStart w:id="11" w:name="__RefHeading___Toc351_231561371"/>
-      <w:proofErr w:type="spellStart"/>
+      <w:bookmarkStart w:id="12" w:name="__RefHeading___Toc351_231561371"/>
       <w:r>
-        <w:t>Adresářová</w:t>
+        <w:t>Adresářová struktura</w:t>
       </w:r>
-      <w:proofErr w:type="spellEnd"/>
-      <w:r>
-        <w:t xml:space="preserve"> </w:t>
-      </w:r>
-      <w:proofErr w:type="spellStart"/>
-      <w:r>
-        <w:t>struktura</w:t>
-      </w:r>
-      <w:bookmarkEnd w:id="11"/>
-      <w:proofErr w:type="spellEnd"/>
+      <w:bookmarkEnd w:id="12"/>
     </w:p>
     <w:p>
       <w:pPr>
         <w:pStyle w:val="Normal-text-no-indention"/>
       </w:pPr>
-      <w:bookmarkStart w:id="12" w:name="_GoBack"/>
       <w:r>
         <w:rPr>
           <w:noProof/>
@@ -1398,183 +1099,31 @@
           </wp:inline>
         </w:drawing>
       </w:r>
-      <w:bookmarkEnd w:id="12"/>
     </w:p>
     <w:p>
       <w:pPr>
         <w:pStyle w:val="Nadpis2"/>
       </w:pPr>
       <w:bookmarkStart w:id="13" w:name="__RefHeading___Toc353_231561371"/>
-      <w:proofErr w:type="spellStart"/>
       <w:r>
-        <w:t>Ukázky</w:t>
-      </w:r>
-      <w:proofErr w:type="spellEnd"/>
-      <w:r>
-        <w:t xml:space="preserve"> </w:t>
-      </w:r>
-      <w:proofErr w:type="spellStart"/>
-      <w:r>
-        <w:t>zdrojového</w:t>
-      </w:r>
-      <w:proofErr w:type="spellEnd"/>
-      <w:r>
-        <w:t xml:space="preserve"> </w:t>
-      </w:r>
-      <w:proofErr w:type="spellStart"/>
-      <w:r>
-        <w:t>kódu</w:t>
+        <w:t>Ukázky zdrojového kódu</w:t>
       </w:r>
       <w:bookmarkEnd w:id="13"/>
-      <w:proofErr w:type="spellEnd"/>
     </w:p>
     <w:p>
       <w:pPr>
         <w:pStyle w:val="Normal-text-no-indention"/>
       </w:pPr>
       <w:r>
-        <w:t xml:space="preserve">// </w:t>
+        <w:t>// zde budou pouze zajímavé ukázky zdrojového kódu – nepočítá se mezi ně kód pro přihlášení, nebo registraci do systému</w:t>
       </w:r>
-      <w:proofErr w:type="spellStart"/>
+    </w:p>
+    <w:p>
+      <w:pPr>
+        <w:pStyle w:val="Normal-text-no-indention"/>
+      </w:pPr>
       <w:r>
-        <w:t>zde</w:t>
-      </w:r>
-      <w:proofErr w:type="spellEnd"/>
-      <w:r>
-        <w:t xml:space="preserve"> </w:t>
-      </w:r>
-      <w:proofErr w:type="spellStart"/>
-      <w:r>
-        <w:t>budou</w:t>
-      </w:r>
-      <w:proofErr w:type="spellEnd"/>
-      <w:r>
-        <w:t xml:space="preserve"> </w:t>
-      </w:r>
-      <w:proofErr w:type="spellStart"/>
-      <w:r>
-        <w:t>pouze</w:t>
-      </w:r>
-      <w:proofErr w:type="spellEnd"/>
-      <w:r>
-        <w:t xml:space="preserve"> </w:t>
-      </w:r>
-      <w:proofErr w:type="spellStart"/>
-      <w:r>
-        <w:t>zajímavé</w:t>
-      </w:r>
-      <w:proofErr w:type="spellEnd"/>
-      <w:r>
-        <w:t xml:space="preserve"> </w:t>
-      </w:r>
-      <w:proofErr w:type="spellStart"/>
-      <w:r>
-        <w:t>ukázky</w:t>
-      </w:r>
-      <w:proofErr w:type="spellEnd"/>
-      <w:r>
-        <w:t xml:space="preserve"> </w:t>
-      </w:r>
-      <w:proofErr w:type="spellStart"/>
-      <w:r>
-        <w:t>zdrojového</w:t>
-      </w:r>
-      <w:proofErr w:type="spellEnd"/>
-      <w:r>
-        <w:t xml:space="preserve"> </w:t>
-      </w:r>
-      <w:proofErr w:type="spellStart"/>
-      <w:r>
-        <w:t>kódu</w:t>
-      </w:r>
-      <w:proofErr w:type="spellEnd"/>
-      <w:r>
-        <w:t xml:space="preserve"> – </w:t>
-      </w:r>
-      <w:proofErr w:type="spellStart"/>
-      <w:r>
-        <w:t>nepočítá</w:t>
-      </w:r>
-      <w:proofErr w:type="spellEnd"/>
-      <w:r>
-        <w:t xml:space="preserve"> se </w:t>
-      </w:r>
-      <w:proofErr w:type="spellStart"/>
-      <w:r>
-        <w:t>mezi</w:t>
-      </w:r>
-      <w:proofErr w:type="spellEnd"/>
-      <w:r>
-        <w:t xml:space="preserve"> </w:t>
-      </w:r>
-      <w:proofErr w:type="spellStart"/>
-      <w:r>
-        <w:t>ně</w:t>
-      </w:r>
-      <w:proofErr w:type="spellEnd"/>
-      <w:r>
-        <w:t xml:space="preserve"> </w:t>
-      </w:r>
-      <w:proofErr w:type="spellStart"/>
-      <w:r>
-        <w:t>kód</w:t>
-      </w:r>
-      <w:proofErr w:type="spellEnd"/>
-      <w:r>
-        <w:t xml:space="preserve"> pro </w:t>
-      </w:r>
-      <w:proofErr w:type="spellStart"/>
-      <w:r>
-        <w:t>přihlášení</w:t>
-      </w:r>
-      <w:proofErr w:type="spellEnd"/>
-      <w:r>
-        <w:t xml:space="preserve">, </w:t>
-      </w:r>
-      <w:proofErr w:type="spellStart"/>
-      <w:r>
-        <w:t>nebo</w:t>
-      </w:r>
-      <w:proofErr w:type="spellEnd"/>
-      <w:r>
-        <w:t xml:space="preserve"> </w:t>
-      </w:r>
-      <w:proofErr w:type="spellStart"/>
-      <w:r>
-        <w:t>registraci</w:t>
-      </w:r>
-      <w:proofErr w:type="spellEnd"/>
-      <w:r>
-        <w:t xml:space="preserve"> do </w:t>
-      </w:r>
-      <w:proofErr w:type="spellStart"/>
-      <w:r>
-        <w:t>systému</w:t>
-      </w:r>
-      <w:proofErr w:type="spellEnd"/>
-    </w:p>
-    <w:p>
-      <w:pPr>
-        <w:pStyle w:val="Normal-text-no-indention"/>
-      </w:pPr>
-      <w:r>
-        <w:t>//</w:t>
-      </w:r>
-      <w:proofErr w:type="spellStart"/>
-      <w:r>
-        <w:t>vhodné</w:t>
-      </w:r>
-      <w:proofErr w:type="spellEnd"/>
-      <w:r>
-        <w:t xml:space="preserve"> </w:t>
-      </w:r>
-      <w:proofErr w:type="spellStart"/>
-      <w:r>
-        <w:t>udělat</w:t>
-      </w:r>
-      <w:proofErr w:type="spellEnd"/>
-      <w:r>
-        <w:t xml:space="preserve"> screenshot z IDE</w:t>
+        <w:t>//vhodné udělat screenshot z IDE</w:t>
       </w:r>
     </w:p>
     <w:sectPr>
@@ -1639,7 +1188,7 @@
       <w:rPr>
         <w:noProof/>
       </w:rPr>
-      <w:t>6</w:t>
+      <w:t>3</w:t>
     </w:r>
     <w:r>
       <w:fldChar w:fldCharType="end"/>

</xml_diff>

<commit_message>
Add wireframes, activity diagram
</commit_message>
<xml_diff>
--- a/iwww/documentation.docx
+++ b/iwww/documentation.docx
@@ -735,7 +735,12 @@
       </w:r>
       <w:proofErr w:type="spellStart"/>
       <w:r>
-        <w:t>stejné</w:t>
+        <w:t>st</w:t>
+      </w:r>
+      <w:bookmarkStart w:id="3" w:name="_GoBack"/>
+      <w:bookmarkEnd w:id="3"/>
+      <w:r>
+        <w:t>ejné</w:t>
       </w:r>
       <w:proofErr w:type="spellEnd"/>
       <w:r>
@@ -791,12 +796,12 @@
       <w:pPr>
         <w:pStyle w:val="Nadpis2"/>
       </w:pPr>
-      <w:bookmarkStart w:id="3" w:name="__RefHeading___Toc339_231561371"/>
+      <w:bookmarkStart w:id="4" w:name="__RefHeading___Toc339_231561371"/>
       <w:proofErr w:type="spellStart"/>
       <w:r>
         <w:t>Architektura</w:t>
       </w:r>
-      <w:bookmarkEnd w:id="3"/>
+      <w:bookmarkEnd w:id="4"/>
       <w:proofErr w:type="spellEnd"/>
     </w:p>
     <w:p>
@@ -856,19 +861,19 @@
       <w:pPr>
         <w:pStyle w:val="Nadpis1"/>
       </w:pPr>
-      <w:bookmarkStart w:id="4" w:name="__RefHeading__1233_899880927"/>
+      <w:bookmarkStart w:id="5" w:name="__RefHeading__1233_899880927"/>
       <w:proofErr w:type="spellStart"/>
       <w:r>
         <w:t>Analýza</w:t>
       </w:r>
-      <w:bookmarkEnd w:id="4"/>
+      <w:bookmarkEnd w:id="5"/>
       <w:proofErr w:type="spellEnd"/>
     </w:p>
     <w:p>
       <w:pPr>
         <w:pStyle w:val="Nadpis2"/>
       </w:pPr>
-      <w:bookmarkStart w:id="5" w:name="__RefHeading___Toc341_231561371"/>
+      <w:bookmarkStart w:id="6" w:name="__RefHeading___Toc341_231561371"/>
       <w:proofErr w:type="spellStart"/>
       <w:r>
         <w:t>Aktéři</w:t>
@@ -881,7 +886,7 @@
       <w:r>
         <w:t>systému</w:t>
       </w:r>
-      <w:bookmarkEnd w:id="5"/>
+      <w:bookmarkEnd w:id="6"/>
       <w:proofErr w:type="spellEnd"/>
     </w:p>
     <w:p>
@@ -1529,11 +1534,11 @@
       <w:pPr>
         <w:pStyle w:val="Nadpis2"/>
       </w:pPr>
-      <w:bookmarkStart w:id="6" w:name="__RefHeading___Toc343_231561371"/>
+      <w:bookmarkStart w:id="7" w:name="__RefHeading___Toc343_231561371"/>
       <w:r>
         <w:t>UML use case diagram</w:t>
       </w:r>
-      <w:bookmarkEnd w:id="6"/>
+      <w:bookmarkEnd w:id="7"/>
     </w:p>
     <w:p>
       <w:pPr>
@@ -1606,32 +1611,11 @@
       <w:pPr>
         <w:pStyle w:val="Nadpis2"/>
       </w:pPr>
-      <w:bookmarkStart w:id="7" w:name="__RefHeading___Toc345_231561371"/>
+      <w:bookmarkStart w:id="8" w:name="__RefHeading___Toc345_231561371"/>
       <w:r>
         <w:t>UML Activity diagram</w:t>
       </w:r>
-      <w:bookmarkEnd w:id="7"/>
-    </w:p>
-    <w:p>
-      <w:pPr>
-        <w:pStyle w:val="Normal-text-no-indention"/>
-      </w:pPr>
-      <w:r>
-        <w:t>//</w:t>
-      </w:r>
-      <w:proofErr w:type="spellStart"/>
-      <w:r>
-        <w:t>todo</w:t>
-      </w:r>
-      <w:proofErr w:type="spellEnd"/>
-      <w:r>
-        <w:t xml:space="preserve"> </w:t>
-      </w:r>
-      <w:proofErr w:type="spellStart"/>
-      <w:r>
-        <w:t>předělat</w:t>
-      </w:r>
-      <w:proofErr w:type="spellEnd"/>
+      <w:bookmarkEnd w:id="8"/>
     </w:p>
     <w:p>
       <w:pPr>
@@ -1643,40 +1627,36 @@
           <w:lang w:val="cs-CZ" w:eastAsia="cs-CZ"/>
         </w:rPr>
         <w:drawing>
-          <wp:anchor distT="0" distB="0" distL="114300" distR="114300" simplePos="0" relativeHeight="251657728" behindDoc="0" locked="0" layoutInCell="1" allowOverlap="1" wp14:anchorId="1841373A" wp14:editId="18F05B47">
-            <wp:simplePos x="0" y="0"/>
-            <wp:positionH relativeFrom="column">
-              <wp:align>center</wp:align>
-            </wp:positionH>
-            <wp:positionV relativeFrom="paragraph">
-              <wp:align>top</wp:align>
-            </wp:positionV>
-            <wp:extent cx="5274360" cy="1974960"/>
-            <wp:effectExtent l="0" t="0" r="2490" b="6240"/>
-            <wp:wrapTopAndBottom/>
-            <wp:docPr id="2" name="Obrázek2"/>
-            <wp:cNvGraphicFramePr/>
+          <wp:inline distT="0" distB="0" distL="0" distR="0" wp14:anchorId="2FAF3342" wp14:editId="34B8BD91">
+            <wp:extent cx="4816156" cy="8003540"/>
+            <wp:effectExtent l="0" t="0" r="10160" b="0"/>
+            <wp:docPr id="6" name="Obrázek 6"/>
+            <wp:cNvGraphicFramePr>
+              <a:graphicFrameLocks xmlns:a="http://schemas.openxmlformats.org/drawingml/2006/main" noChangeAspect="1"/>
+            </wp:cNvGraphicFramePr>
             <a:graphic xmlns:a="http://schemas.openxmlformats.org/drawingml/2006/main">
               <a:graphicData uri="http://schemas.openxmlformats.org/drawingml/2006/picture">
                 <pic:pic xmlns:pic="http://schemas.openxmlformats.org/drawingml/2006/picture">
                   <pic:nvPicPr>
-                    <pic:cNvPr id="0" name=""/>
+                    <pic:cNvPr id="6" name="Activity diagram.png"/>
                     <pic:cNvPicPr/>
                   </pic:nvPicPr>
                   <pic:blipFill>
                     <a:blip r:embed="rId9">
-                      <a:lum/>
-                      <a:alphaModFix/>
+                      <a:extLst>
+                        <a:ext uri="{28A0092B-C50C-407E-A947-70E740481C1C}">
+                          <a14:useLocalDpi xmlns:a14="http://schemas.microsoft.com/office/drawing/2010/main" val="0"/>
+                        </a:ext>
+                      </a:extLst>
                     </a:blip>
-                    <a:srcRect/>
                     <a:stretch>
                       <a:fillRect/>
                     </a:stretch>
                   </pic:blipFill>
                   <pic:spPr>
-                    <a:xfrm>
+                    <a:xfrm rot="10800000" flipH="1" flipV="1">
                       <a:off x="0" y="0"/>
-                      <a:ext cx="5274360" cy="1974960"/>
+                      <a:ext cx="4818620" cy="8007635"/>
                     </a:xfrm>
                     <a:prstGeom prst="rect">
                       <a:avLst/>
@@ -1685,7 +1665,7 @@
                 </pic:pic>
               </a:graphicData>
             </a:graphic>
-          </wp:anchor>
+          </wp:inline>
         </w:drawing>
       </w:r>
     </w:p>
@@ -1693,14 +1673,6 @@
       <w:pPr>
         <w:pStyle w:val="Normal-text-no-indention"/>
       </w:pPr>
-      <w:proofErr w:type="spellStart"/>
-      <w:r>
-        <w:t>Staženo</w:t>
-      </w:r>
-      <w:proofErr w:type="spellEnd"/>
-      <w:r>
-        <w:t xml:space="preserve"> z: https://www.uml-diagrams.org/shopping-process-order-uml-activity-diagram-example.html</w:t>
-      </w:r>
     </w:p>
     <w:p>
       <w:pPr>
@@ -1712,7 +1684,7 @@
       <w:pPr>
         <w:pStyle w:val="Nadpis2"/>
       </w:pPr>
-      <w:bookmarkStart w:id="8" w:name="__RefHeading___Toc347_231561371"/>
+      <w:bookmarkStart w:id="9" w:name="__RefHeading___Toc347_231561371"/>
       <w:r>
         <w:rPr>
           <w:noProof/>
@@ -1777,7 +1749,7 @@
       <w:r>
         <w:t xml:space="preserve"> model</w:t>
       </w:r>
-      <w:bookmarkEnd w:id="8"/>
+      <w:bookmarkEnd w:id="9"/>
     </w:p>
     <w:p>
       <w:pPr>
@@ -1788,7 +1760,7 @@
       <w:pPr>
         <w:pStyle w:val="Nadpis2"/>
       </w:pPr>
-      <w:bookmarkStart w:id="9" w:name="__RefHeading___Toc244_200511064"/>
+      <w:bookmarkStart w:id="10" w:name="__RefHeading___Toc244_200511064"/>
       <w:proofErr w:type="spellStart"/>
       <w:r>
         <w:t>Wireframy</w:t>
@@ -1797,7 +1769,7 @@
       <w:r>
         <w:t xml:space="preserve"> a Storyboard</w:t>
       </w:r>
-      <w:bookmarkEnd w:id="9"/>
+      <w:bookmarkEnd w:id="10"/>
     </w:p>
     <w:p>
       <w:pPr>
@@ -1857,7 +1829,7 @@
           </wp:inline>
         </w:drawing>
       </w:r>
-      <w:bookmarkStart w:id="10" w:name="__RefHeading___Toc349_231561371"/>
+      <w:bookmarkStart w:id="11" w:name="__RefHeading___Toc349_231561371"/>
     </w:p>
     <w:p>
       <w:pPr>
@@ -1976,18 +1948,16 @@
           </wp:inline>
         </w:drawing>
       </w:r>
-      <w:bookmarkStart w:id="11" w:name="_GoBack"/>
+    </w:p>
+    <w:p>
+      <w:pPr>
+        <w:pStyle w:val="Nadpis1"/>
+      </w:pPr>
+      <w:proofErr w:type="spellStart"/>
+      <w:r>
+        <w:t>Implementace</w:t>
+      </w:r>
       <w:bookmarkEnd w:id="11"/>
-    </w:p>
-    <w:p>
-      <w:pPr>
-        <w:pStyle w:val="Nadpis1"/>
-      </w:pPr>
-      <w:proofErr w:type="spellStart"/>
-      <w:r>
-        <w:t>Implementace</w:t>
-      </w:r>
-      <w:bookmarkEnd w:id="10"/>
       <w:proofErr w:type="spellEnd"/>
     </w:p>
     <w:p>

</xml_diff>